<commit_message>
Adding some comments into writeup to discuss program results
</commit_message>
<xml_diff>
--- a/Assignment A/Normal Writeup.docx
+++ b/Assignment A/Normal Writeup.docx
@@ -1,6 +1,6 @@
 
 <file path=word/document.xml><?xml version="1.0" encoding="utf-8"?>
-<w:document xmlns:wpc="http://schemas.microsoft.com/office/word/2010/wordprocessingCanvas" xmlns:mc="http://schemas.openxmlformats.org/markup-compatibility/2006" xmlns:o="urn:schemas-microsoft-com:office:office" xmlns:r="http://schemas.openxmlformats.org/officeDocument/2006/relationships" xmlns:m="http://schemas.openxmlformats.org/officeDocument/2006/math" xmlns:v="urn:schemas-microsoft-com:vml" xmlns:wp14="http://schemas.microsoft.com/office/word/2010/wordprocessingDrawing" xmlns:wp="http://schemas.openxmlformats.org/drawingml/2006/wordprocessingDrawing" xmlns:w10="urn:schemas-microsoft-com:office:word" xmlns:w="http://schemas.openxmlformats.org/wordprocessingml/2006/main" xmlns:w14="http://schemas.microsoft.com/office/word/2010/wordml" xmlns:wpg="http://schemas.microsoft.com/office/word/2010/wordprocessingGroup" xmlns:wpi="http://schemas.microsoft.com/office/word/2010/wordprocessingInk" xmlns:wne="http://schemas.microsoft.com/office/word/2006/wordml" xmlns:wps="http://schemas.microsoft.com/office/word/2010/wordprocessingShape" mc:Ignorable="w14 wp14">
+<w:document xmlns:wpc="http://schemas.microsoft.com/office/word/2010/wordprocessingCanvas" xmlns:cx="http://schemas.microsoft.com/office/drawing/2014/chartex" xmlns:mc="http://schemas.openxmlformats.org/markup-compatibility/2006" xmlns:o="urn:schemas-microsoft-com:office:office" xmlns:r="http://schemas.openxmlformats.org/officeDocument/2006/relationships" xmlns:m="http://schemas.openxmlformats.org/officeDocument/2006/math" xmlns:v="urn:schemas-microsoft-com:vml" xmlns:wp14="http://schemas.microsoft.com/office/word/2010/wordprocessingDrawing" xmlns:wp="http://schemas.openxmlformats.org/drawingml/2006/wordprocessingDrawing" xmlns:w10="urn:schemas-microsoft-com:office:word" xmlns:w="http://schemas.openxmlformats.org/wordprocessingml/2006/main" xmlns:w14="http://schemas.microsoft.com/office/word/2010/wordml" xmlns:w15="http://schemas.microsoft.com/office/word/2012/wordml" xmlns:w16se="http://schemas.microsoft.com/office/word/2015/wordml/symex" xmlns:wpg="http://schemas.microsoft.com/office/word/2010/wordprocessingGroup" xmlns:wpi="http://schemas.microsoft.com/office/word/2010/wordprocessingInk" xmlns:wne="http://schemas.microsoft.com/office/word/2006/wordml" xmlns:wps="http://schemas.microsoft.com/office/word/2010/wordprocessingShape" mc:Ignorable="w14 w15 w16se wp14">
   <w:body>
     <w:p>
       <w:pPr>
@@ -35,12 +35,44 @@
     </w:p>
     <w:p>
       <w:r>
-        <w:t>A key difference was that normal program was significantly faster in general. Its likely because it heavily leans on numeric computation vs. string manipulation. Normal’s use of numpy greatly enhanced performance</w:t>
-      </w:r>
-    </w:p>
-    <w:p>
-      <w:r>
-        <w:t>I had settled on Jarque-Bera hypothesis test for normality. The test statistic requires the series’ kurtosis and skewness, which in turn requires standard deviation and mean. Ultimately, we needed to calculate the mean, which turned out to be fast across multiple process</w:t>
+        <w:t xml:space="preserve">A key difference was that normal program was significantly faster in general. </w:t>
+      </w:r>
+      <w:proofErr w:type="spellStart"/>
+      <w:r>
+        <w:t>Its</w:t>
+      </w:r>
+      <w:proofErr w:type="spellEnd"/>
+      <w:r>
+        <w:t xml:space="preserve"> likely because it heavily leans on numeric computation vs. string manipulation. </w:t>
+      </w:r>
+      <w:proofErr w:type="spellStart"/>
+      <w:r>
+        <w:t>Normal’s</w:t>
+      </w:r>
+      <w:proofErr w:type="spellEnd"/>
+      <w:r>
+        <w:t xml:space="preserve"> use of </w:t>
+      </w:r>
+      <w:proofErr w:type="spellStart"/>
+      <w:r>
+        <w:t>numpy</w:t>
+      </w:r>
+      <w:proofErr w:type="spellEnd"/>
+      <w:r>
+        <w:t xml:space="preserve"> greatly enhanced performance</w:t>
+      </w:r>
+    </w:p>
+    <w:p>
+      <w:r>
+        <w:t xml:space="preserve">I had settled on </w:t>
+      </w:r>
+      <w:proofErr w:type="spellStart"/>
+      <w:r>
+        <w:t>Jarque-Bera</w:t>
+      </w:r>
+      <w:proofErr w:type="spellEnd"/>
+      <w:r>
+        <w:t xml:space="preserve"> hypothesis test for normality. The test statistic requires the series’ kurtosis and skewness, which in turn requires standard deviation and mean. Ultimately, we needed to calculate the mean, which turned out to be fast across multiple process</w:t>
       </w:r>
     </w:p>
     <w:p>
@@ -255,16 +287,77 @@
         </w:numPr>
       </w:pPr>
       <w:r>
-        <w:t>The root process computes the final standard deviation, skewness, and kurtosis. With only 3-6 numbers, the root can then compute the Jarque-bera statistic and compare it to the chi-square</w:t>
-      </w:r>
-    </w:p>
-    <w:p>
-      <w:r>
-        <w:t>This program proved fast, with its emphasis on numpy to crunch numbers quickly</w:t>
+        <w:t xml:space="preserve">The root process computes the final standard deviation, skewness, and kurtosis. With only 3-6 numbers, the root can then compute the </w:t>
+      </w:r>
+      <w:proofErr w:type="spellStart"/>
+      <w:r>
+        <w:t>Jarque-bera</w:t>
+      </w:r>
+      <w:proofErr w:type="spellEnd"/>
+      <w:r>
+        <w:t xml:space="preserve"> statistic and compare it to the chi-square</w:t>
+      </w:r>
+    </w:p>
+    <w:p>
+      <w:r>
+        <w:t xml:space="preserve">This program proved fast, with its emphasis on </w:t>
+      </w:r>
+      <w:proofErr w:type="spellStart"/>
+      <w:r>
+        <w:t>numpy</w:t>
+      </w:r>
+      <w:proofErr w:type="spellEnd"/>
+      <w:r>
+        <w:t xml:space="preserve"> to crunch numbers quickly</w:t>
+      </w:r>
+    </w:p>
+    <w:p>
+      <w:r>
+        <w:br w:type="page"/>
+      </w:r>
+    </w:p>
+    <w:p>
+      <w:pPr>
+        <w:rPr>
+          <w:b/>
+        </w:rPr>
+      </w:pPr>
+      <w:r>
+        <w:rPr>
+          <w:b/>
+        </w:rPr>
+        <w:lastRenderedPageBreak/>
+        <w:t>Update for Nathaniel</w:t>
+      </w:r>
+    </w:p>
+    <w:p>
+      <w:r>
+        <w:t xml:space="preserve">I was not able to get MPI running for Nathaniel’s requests on grading this Assignment. There were errors in relation to </w:t>
+      </w:r>
+      <w:proofErr w:type="spellStart"/>
+      <w:r>
+        <w:rPr>
+          <w:rFonts w:ascii="Consolas" w:hAnsi="Consolas"/>
+          <w:color w:val="111111"/>
+          <w:sz w:val="23"/>
+          <w:szCs w:val="23"/>
+          <w:shd w:val="clear" w:color="auto" w:fill="FFFFFF"/>
+        </w:rPr>
+        <w:t>orte_init.c</w:t>
+      </w:r>
+      <w:proofErr w:type="spellEnd"/>
+      <w:r>
+        <w:t>, seemingly a C file related to open MPI. This error continued to appear when running in “interactive” mode as suggested by CUNY HPCC. As an alternative, I ran the scrub program in serial, without the use of MPI. The program ran successfully prior to the original project submission deadline</w:t>
       </w:r>
       <w:bookmarkStart w:id="0" w:name="_GoBack"/>
       <w:bookmarkEnd w:id="0"/>
     </w:p>
+    <w:p>
+      <w:r>
+        <w:t>There are two log files, “results” and “execution”. The results file, located under the result directory, contains topline statistics about the program. This includes system information, execution times, speed, etc. The execution log file, located under the log directory, contains a raw step-by-step program execution information</w:t>
+      </w:r>
+    </w:p>
+    <w:p/>
     <w:sectPr>
       <w:pgSz w:w="12240" w:h="15840"/>
       <w:pgMar w:top="1440" w:right="1440" w:bottom="1440" w:left="1440" w:header="720" w:footer="720" w:gutter="0"/>
@@ -276,8 +369,8 @@
 </file>
 
 <file path=word/numbering.xml><?xml version="1.0" encoding="utf-8"?>
-<w:numbering xmlns:wpc="http://schemas.microsoft.com/office/word/2010/wordprocessingCanvas" xmlns:mc="http://schemas.openxmlformats.org/markup-compatibility/2006" xmlns:o="urn:schemas-microsoft-com:office:office" xmlns:r="http://schemas.openxmlformats.org/officeDocument/2006/relationships" xmlns:m="http://schemas.openxmlformats.org/officeDocument/2006/math" xmlns:v="urn:schemas-microsoft-com:vml" xmlns:wp14="http://schemas.microsoft.com/office/word/2010/wordprocessingDrawing" xmlns:wp="http://schemas.openxmlformats.org/drawingml/2006/wordprocessingDrawing" xmlns:w10="urn:schemas-microsoft-com:office:word" xmlns:w="http://schemas.openxmlformats.org/wordprocessingml/2006/main" xmlns:w14="http://schemas.microsoft.com/office/word/2010/wordml" xmlns:wpg="http://schemas.microsoft.com/office/word/2010/wordprocessingGroup" xmlns:wpi="http://schemas.microsoft.com/office/word/2010/wordprocessingInk" xmlns:wne="http://schemas.microsoft.com/office/word/2006/wordml" xmlns:wps="http://schemas.microsoft.com/office/word/2010/wordprocessingShape" mc:Ignorable="w14 wp14">
-  <w:abstractNum w:abstractNumId="0">
+<w:numbering xmlns:wpc="http://schemas.microsoft.com/office/word/2010/wordprocessingCanvas" xmlns:cx="http://schemas.microsoft.com/office/drawing/2014/chartex" xmlns:mc="http://schemas.openxmlformats.org/markup-compatibility/2006" xmlns:o="urn:schemas-microsoft-com:office:office" xmlns:r="http://schemas.openxmlformats.org/officeDocument/2006/relationships" xmlns:m="http://schemas.openxmlformats.org/officeDocument/2006/math" xmlns:v="urn:schemas-microsoft-com:vml" xmlns:wp14="http://schemas.microsoft.com/office/word/2010/wordprocessingDrawing" xmlns:wp="http://schemas.openxmlformats.org/drawingml/2006/wordprocessingDrawing" xmlns:w10="urn:schemas-microsoft-com:office:word" xmlns:w="http://schemas.openxmlformats.org/wordprocessingml/2006/main" xmlns:w14="http://schemas.microsoft.com/office/word/2010/wordml" xmlns:w15="http://schemas.microsoft.com/office/word/2012/wordml" xmlns:w16se="http://schemas.microsoft.com/office/word/2015/wordml/symex" xmlns:wpg="http://schemas.microsoft.com/office/word/2010/wordprocessingGroup" xmlns:wpi="http://schemas.microsoft.com/office/word/2010/wordprocessingInk" xmlns:wne="http://schemas.microsoft.com/office/word/2006/wordml" xmlns:wps="http://schemas.microsoft.com/office/word/2010/wordprocessingShape" mc:Ignorable="w14 w15 w16se wp14">
+  <w:abstractNum w:abstractNumId="0" w15:restartNumberingAfterBreak="0">
     <w:nsid w:val="087A6E06"/>
     <w:multiLevelType w:val="hybridMultilevel"/>
     <w:tmpl w:val="05A6211C"/>
@@ -366,7 +459,7 @@
       </w:pPr>
     </w:lvl>
   </w:abstractNum>
-  <w:abstractNum w:abstractNumId="1">
+  <w:abstractNum w:abstractNumId="1" w15:restartNumberingAfterBreak="0">
     <w:nsid w:val="09257D18"/>
     <w:multiLevelType w:val="hybridMultilevel"/>
     <w:tmpl w:val="89B4316A"/>
@@ -465,7 +558,7 @@
 </file>
 
 <file path=word/styles.xml><?xml version="1.0" encoding="utf-8"?>
-<w:styles xmlns:mc="http://schemas.openxmlformats.org/markup-compatibility/2006" xmlns:r="http://schemas.openxmlformats.org/officeDocument/2006/relationships" xmlns:w="http://schemas.openxmlformats.org/wordprocessingml/2006/main" xmlns:w14="http://schemas.microsoft.com/office/word/2010/wordml" mc:Ignorable="w14">
+<w:styles xmlns:mc="http://schemas.openxmlformats.org/markup-compatibility/2006" xmlns:r="http://schemas.openxmlformats.org/officeDocument/2006/relationships" xmlns:w="http://schemas.openxmlformats.org/wordprocessingml/2006/main" xmlns:w14="http://schemas.microsoft.com/office/word/2010/wordml" xmlns:w15="http://schemas.microsoft.com/office/word/2012/wordml" xmlns:w16se="http://schemas.microsoft.com/office/word/2015/wordml/symex" mc:Ignorable="w14 w15 w16se">
   <w:docDefaults>
     <w:rPrDefault>
       <w:rPr>
@@ -481,385 +574,378 @@
       </w:pPr>
     </w:pPrDefault>
   </w:docDefaults>
-  <w:latentStyles w:defLockedState="0" w:defUIPriority="99" w:defSemiHidden="1" w:defUnhideWhenUsed="1" w:defQFormat="0" w:count="267">
-    <w:lsdException w:name="Normal" w:semiHidden="0" w:uiPriority="0" w:unhideWhenUsed="0" w:qFormat="1"/>
-    <w:lsdException w:name="heading 1" w:semiHidden="0" w:uiPriority="9" w:unhideWhenUsed="0" w:qFormat="1"/>
-    <w:lsdException w:name="heading 2" w:uiPriority="9" w:qFormat="1"/>
-    <w:lsdException w:name="heading 3" w:uiPriority="9" w:qFormat="1"/>
-    <w:lsdException w:name="heading 4" w:uiPriority="9" w:qFormat="1"/>
-    <w:lsdException w:name="heading 5" w:uiPriority="9" w:qFormat="1"/>
-    <w:lsdException w:name="heading 6" w:uiPriority="9" w:qFormat="1"/>
-    <w:lsdException w:name="heading 7" w:uiPriority="9" w:qFormat="1"/>
-    <w:lsdException w:name="heading 8" w:uiPriority="9" w:qFormat="1"/>
-    <w:lsdException w:name="heading 9" w:uiPriority="9" w:qFormat="1"/>
-    <w:lsdException w:name="toc 1" w:uiPriority="39"/>
-    <w:lsdException w:name="toc 2" w:uiPriority="39"/>
-    <w:lsdException w:name="toc 3" w:uiPriority="39"/>
-    <w:lsdException w:name="toc 4" w:uiPriority="39"/>
-    <w:lsdException w:name="toc 5" w:uiPriority="39"/>
-    <w:lsdException w:name="toc 6" w:uiPriority="39"/>
-    <w:lsdException w:name="toc 7" w:uiPriority="39"/>
-    <w:lsdException w:name="toc 8" w:uiPriority="39"/>
-    <w:lsdException w:name="toc 9" w:uiPriority="39"/>
-    <w:lsdException w:name="caption" w:uiPriority="35" w:qFormat="1"/>
-    <w:lsdException w:name="Title" w:semiHidden="0" w:uiPriority="10" w:unhideWhenUsed="0" w:qFormat="1"/>
-    <w:lsdException w:name="Default Paragraph Font" w:uiPriority="1"/>
-    <w:lsdException w:name="Subtitle" w:semiHidden="0" w:uiPriority="11" w:unhideWhenUsed="0" w:qFormat="1"/>
-    <w:lsdException w:name="Strong" w:semiHidden="0" w:uiPriority="22" w:unhideWhenUsed="0" w:qFormat="1"/>
-    <w:lsdException w:name="Emphasis" w:semiHidden="0" w:uiPriority="20" w:unhideWhenUsed="0" w:qFormat="1"/>
-    <w:lsdException w:name="Table Grid" w:semiHidden="0" w:uiPriority="59" w:unhideWhenUsed="0"/>
-    <w:lsdException w:name="Placeholder Text" w:unhideWhenUsed="0"/>
-    <w:lsdException w:name="No Spacing" w:semiHidden="0" w:uiPriority="1" w:unhideWhenUsed="0" w:qFormat="1"/>
-    <w:lsdException w:name="Light Shading" w:semiHidden="0" w:uiPriority="60" w:unhideWhenUsed="0"/>
-    <w:lsdException w:name="Light List" w:semiHidden="0" w:uiPriority="61" w:unhideWhenUsed="0"/>
-    <w:lsdException w:name="Light Grid" w:semiHidden="0" w:uiPriority="62" w:unhideWhenUsed="0"/>
-    <w:lsdException w:name="Medium Shading 1" w:semiHidden="0" w:uiPriority="63" w:unhideWhenUsed="0"/>
-    <w:lsdException w:name="Medium Shading 2" w:semiHidden="0" w:uiPriority="64" w:unhideWhenUsed="0"/>
-    <w:lsdException w:name="Medium List 1" w:semiHidden="0" w:uiPriority="65" w:unhideWhenUsed="0"/>
-    <w:lsdException w:name="Medium List 2" w:semiHidden="0" w:uiPriority="66" w:unhideWhenUsed="0"/>
-    <w:lsdException w:name="Medium Grid 1" w:semiHidden="0" w:uiPriority="67" w:unhideWhenUsed="0"/>
-    <w:lsdException w:name="Medium Grid 2" w:semiHidden="0" w:uiPriority="68" w:unhideWhenUsed="0"/>
-    <w:lsdException w:name="Medium Grid 3" w:semiHidden="0" w:uiPriority="69" w:unhideWhenUsed="0"/>
-    <w:lsdException w:name="Dark List" w:semiHidden="0" w:uiPriority="70" w:unhideWhenUsed="0"/>
-    <w:lsdException w:name="Colorful Shading" w:semiHidden="0" w:uiPriority="71" w:unhideWhenUsed="0"/>
-    <w:lsdException w:name="Colorful List" w:semiHidden="0" w:uiPriority="72" w:unhideWhenUsed="0"/>
-    <w:lsdException w:name="Colorful Grid" w:semiHidden="0" w:uiPriority="73" w:unhideWhenUsed="0"/>
-    <w:lsdException w:name="Light Shading Accent 1" w:semiHidden="0" w:uiPriority="60" w:unhideWhenUsed="0"/>
-    <w:lsdException w:name="Light List Accent 1" w:semiHidden="0" w:uiPriority="61" w:unhideWhenUsed="0"/>
-    <w:lsdException w:name="Light Grid Accent 1" w:semiHidden="0" w:uiPriority="62" w:unhideWhenUsed="0"/>
-    <w:lsdException w:name="Medium Shading 1 Accent 1" w:semiHidden="0" w:uiPriority="63" w:unhideWhenUsed="0"/>
-    <w:lsdException w:name="Medium Shading 2 Accent 1" w:semiHidden="0" w:uiPriority="64" w:unhideWhenUsed="0"/>
-    <w:lsdException w:name="Medium List 1 Accent 1" w:semiHidden="0" w:uiPriority="65" w:unhideWhenUsed="0"/>
-    <w:lsdException w:name="Revision" w:unhideWhenUsed="0"/>
-    <w:lsdException w:name="List Paragraph" w:semiHidden="0" w:uiPriority="34" w:unhideWhenUsed="0" w:qFormat="1"/>
-    <w:lsdException w:name="Quote" w:semiHidden="0" w:uiPriority="29" w:unhideWhenUsed="0" w:qFormat="1"/>
-    <w:lsdException w:name="Intense Quote" w:semiHidden="0" w:uiPriority="30" w:unhideWhenUsed="0" w:qFormat="1"/>
-    <w:lsdException w:name="Medium List 2 Accent 1" w:semiHidden="0" w:uiPriority="66" w:unhideWhenUsed="0"/>
-    <w:lsdException w:name="Medium Grid 1 Accent 1" w:semiHidden="0" w:uiPriority="67" w:unhideWhenUsed="0"/>
-    <w:lsdException w:name="Medium Grid 2 Accent 1" w:semiHidden="0" w:uiPriority="68" w:unhideWhenUsed="0"/>
-    <w:lsdException w:name="Medium Grid 3 Accent 1" w:semiHidden="0" w:uiPriority="69" w:unhideWhenUsed="0"/>
-    <w:lsdException w:name="Dark List Accent 1" w:semiHidden="0" w:uiPriority="70" w:unhideWhenUsed="0"/>
-    <w:lsdException w:name="Colorful Shading Accent 1" w:semiHidden="0" w:uiPriority="71" w:unhideWhenUsed="0"/>
-    <w:lsdException w:name="Colorful List Accent 1" w:semiHidden="0" w:uiPriority="72" w:unhideWhenUsed="0"/>
-    <w:lsdException w:name="Colorful Grid Accent 1" w:semiHidden="0" w:uiPriority="73" w:unhideWhenUsed="0"/>
-    <w:lsdException w:name="Light Shading Accent 2" w:semiHidden="0" w:uiPriority="60" w:unhideWhenUsed="0"/>
-    <w:lsdException w:name="Light List Accent 2" w:semiHidden="0" w:uiPriority="61" w:unhideWhenUsed="0"/>
-    <w:lsdException w:name="Light Grid Accent 2" w:semiHidden="0" w:uiPriority="62" w:unhideWhenUsed="0"/>
-    <w:lsdException w:name="Medium Shading 1 Accent 2" w:semiHidden="0" w:uiPriority="63" w:unhideWhenUsed="0"/>
-    <w:lsdException w:name="Medium Shading 2 Accent 2" w:semiHidden="0" w:uiPriority="64" w:unhideWhenUsed="0"/>
-    <w:lsdException w:name="Medium List 1 Accent 2" w:semiHidden="0" w:uiPriority="65" w:unhideWhenUsed="0"/>
-    <w:lsdException w:name="Medium List 2 Accent 2" w:semiHidden="0" w:uiPriority="66" w:unhideWhenUsed="0"/>
-    <w:lsdException w:name="Medium Grid 1 Accent 2" w:semiHidden="0" w:uiPriority="67" w:unhideWhenUsed="0"/>
-    <w:lsdException w:name="Medium Grid 2 Accent 2" w:semiHidden="0" w:uiPriority="68" w:unhideWhenUsed="0"/>
-    <w:lsdException w:name="Medium Grid 3 Accent 2" w:semiHidden="0" w:uiPriority="69" w:unhideWhenUsed="0"/>
-    <w:lsdException w:name="Dark List Accent 2" w:semiHidden="0" w:uiPriority="70" w:unhideWhenUsed="0"/>
-    <w:lsdException w:name="Colorful Shading Accent 2" w:semiHidden="0" w:uiPriority="71" w:unhideWhenUsed="0"/>
-    <w:lsdException w:name="Colorful List Accent 2" w:semiHidden="0" w:uiPriority="72" w:unhideWhenUsed="0"/>
-    <w:lsdException w:name="Colorful Grid Accent 2" w:semiHidden="0" w:uiPriority="73" w:unhideWhenUsed="0"/>
-    <w:lsdException w:name="Light Shading Accent 3" w:semiHidden="0" w:uiPriority="60" w:unhideWhenUsed="0"/>
-    <w:lsdException w:name="Light List Accent 3" w:semiHidden="0" w:uiPriority="61" w:unhideWhenUsed="0"/>
-    <w:lsdException w:name="Light Grid Accent 3" w:semiHidden="0" w:uiPriority="62" w:unhideWhenUsed="0"/>
-    <w:lsdException w:name="Medium Shading 1 Accent 3" w:semiHidden="0" w:uiPriority="63" w:unhideWhenUsed="0"/>
-    <w:lsdException w:name="Medium Shading 2 Accent 3" w:semiHidden="0" w:uiPriority="64" w:unhideWhenUsed="0"/>
-    <w:lsdException w:name="Medium List 1 Accent 3" w:semiHidden="0" w:uiPriority="65" w:unhideWhenUsed="0"/>
-    <w:lsdException w:name="Medium List 2 Accent 3" w:semiHidden="0" w:uiPriority="66" w:unhideWhenUsed="0"/>
-    <w:lsdException w:name="Medium Grid 1 Accent 3" w:semiHidden="0" w:uiPriority="67" w:unhideWhenUsed="0"/>
-    <w:lsdException w:name="Medium Grid 2 Accent 3" w:semiHidden="0" w:uiPriority="68" w:unhideWhenUsed="0"/>
-    <w:lsdException w:name="Medium Grid 3 Accent 3" w:semiHidden="0" w:uiPriority="69" w:unhideWhenUsed="0"/>
-    <w:lsdException w:name="Dark List Accent 3" w:semiHidden="0" w:uiPriority="70" w:unhideWhenUsed="0"/>
-    <w:lsdException w:name="Colorful Shading Accent 3" w:semiHidden="0" w:uiPriority="71" w:unhideWhenUsed="0"/>
-    <w:lsdException w:name="Colorful List Accent 3" w:semiHidden="0" w:uiPriority="72" w:unhideWhenUsed="0"/>
-    <w:lsdException w:name="Colorful Grid Accent 3" w:semiHidden="0" w:uiPriority="73" w:unhideWhenUsed="0"/>
-    <w:lsdException w:name="Light Shading Accent 4" w:semiHidden="0" w:uiPriority="60" w:unhideWhenUsed="0"/>
-    <w:lsdException w:name="Light List Accent 4" w:semiHidden="0" w:uiPriority="61" w:unhideWhenUsed="0"/>
-    <w:lsdException w:name="Light Grid Accent 4" w:semiHidden="0" w:uiPriority="62" w:unhideWhenUsed="0"/>
-    <w:lsdException w:name="Medium Shading 1 Accent 4" w:semiHidden="0" w:uiPriority="63" w:unhideWhenUsed="0"/>
-    <w:lsdException w:name="Medium Shading 2 Accent 4" w:semiHidden="0" w:uiPriority="64" w:unhideWhenUsed="0"/>
-    <w:lsdException w:name="Medium List 1 Accent 4" w:semiHidden="0" w:uiPriority="65" w:unhideWhenUsed="0"/>
-    <w:lsdException w:name="Medium List 2 Accent 4" w:semiHidden="0" w:uiPriority="66" w:unhideWhenUsed="0"/>
-    <w:lsdException w:name="Medium Grid 1 Accent 4" w:semiHidden="0" w:uiPriority="67" w:unhideWhenUsed="0"/>
-    <w:lsdException w:name="Medium Grid 2 Accent 4" w:semiHidden="0" w:uiPriority="68" w:unhideWhenUsed="0"/>
-    <w:lsdException w:name="Medium Grid 3 Accent 4" w:semiHidden="0" w:uiPriority="69" w:unhideWhenUsed="0"/>
-    <w:lsdException w:name="Dark List Accent 4" w:semiHidden="0" w:uiPriority="70" w:unhideWhenUsed="0"/>
-    <w:lsdException w:name="Colorful Shading Accent 4" w:semiHidden="0" w:uiPriority="71" w:unhideWhenUsed="0"/>
-    <w:lsdException w:name="Colorful List Accent 4" w:semiHidden="0" w:uiPriority="72" w:unhideWhenUsed="0"/>
-    <w:lsdException w:name="Colorful Grid Accent 4" w:semiHidden="0" w:uiPriority="73" w:unhideWhenUsed="0"/>
-    <w:lsdException w:name="Light Shading Accent 5" w:semiHidden="0" w:uiPriority="60" w:unhideWhenUsed="0"/>
-    <w:lsdException w:name="Light List Accent 5" w:semiHidden="0" w:uiPriority="61" w:unhideWhenUsed="0"/>
-    <w:lsdException w:name="Light Grid Accent 5" w:semiHidden="0" w:uiPriority="62" w:unhideWhenUsed="0"/>
-    <w:lsdException w:name="Medium Shading 1 Accent 5" w:semiHidden="0" w:uiPriority="63" w:unhideWhenUsed="0"/>
-    <w:lsdException w:name="Medium Shading 2 Accent 5" w:semiHidden="0" w:uiPriority="64" w:unhideWhenUsed="0"/>
-    <w:lsdException w:name="Medium List 1 Accent 5" w:semiHidden="0" w:uiPriority="65" w:unhideWhenUsed="0"/>
-    <w:lsdException w:name="Medium List 2 Accent 5" w:semiHidden="0" w:uiPriority="66" w:unhideWhenUsed="0"/>
-    <w:lsdException w:name="Medium Grid 1 Accent 5" w:semiHidden="0" w:uiPriority="67" w:unhideWhenUsed="0"/>
-    <w:lsdException w:name="Medium Grid 2 Accent 5" w:semiHidden="0" w:uiPriority="68" w:unhideWhenUsed="0"/>
-    <w:lsdException w:name="Medium Grid 3 Accent 5" w:semiHidden="0" w:uiPriority="69" w:unhideWhenUsed="0"/>
-    <w:lsdException w:name="Dark List Accent 5" w:semiHidden="0" w:uiPriority="70" w:unhideWhenUsed="0"/>
-    <w:lsdException w:name="Colorful Shading Accent 5" w:semiHidden="0" w:uiPriority="71" w:unhideWhenUsed="0"/>
-    <w:lsdException w:name="Colorful List Accent 5" w:semiHidden="0" w:uiPriority="72" w:unhideWhenUsed="0"/>
-    <w:lsdException w:name="Colorful Grid Accent 5" w:semiHidden="0" w:uiPriority="73" w:unhideWhenUsed="0"/>
-    <w:lsdException w:name="Light Shading Accent 6" w:semiHidden="0" w:uiPriority="60" w:unhideWhenUsed="0"/>
-    <w:lsdException w:name="Light List Accent 6" w:semiHidden="0" w:uiPriority="61" w:unhideWhenUsed="0"/>
-    <w:lsdException w:name="Light Grid Accent 6" w:semiHidden="0" w:uiPriority="62" w:unhideWhenUsed="0"/>
-    <w:lsdException w:name="Medium Shading 1 Accent 6" w:semiHidden="0" w:uiPriority="63" w:unhideWhenUsed="0"/>
-    <w:lsdException w:name="Medium Shading 2 Accent 6" w:semiHidden="0" w:uiPriority="64" w:unhideWhenUsed="0"/>
-    <w:lsdException w:name="Medium List 1 Accent 6" w:semiHidden="0" w:uiPriority="65" w:unhideWhenUsed="0"/>
-    <w:lsdException w:name="Medium List 2 Accent 6" w:semiHidden="0" w:uiPriority="66" w:unhideWhenUsed="0"/>
-    <w:lsdException w:name="Medium Grid 1 Accent 6" w:semiHidden="0" w:uiPriority="67" w:unhideWhenUsed="0"/>
-    <w:lsdException w:name="Medium Grid 2 Accent 6" w:semiHidden="0" w:uiPriority="68" w:unhideWhenUsed="0"/>
-    <w:lsdException w:name="Medium Grid 3 Accent 6" w:semiHidden="0" w:uiPriority="69" w:unhideWhenUsed="0"/>
-    <w:lsdException w:name="Dark List Accent 6" w:semiHidden="0" w:uiPriority="70" w:unhideWhenUsed="0"/>
-    <w:lsdException w:name="Colorful Shading Accent 6" w:semiHidden="0" w:uiPriority="71" w:unhideWhenUsed="0"/>
-    <w:lsdException w:name="Colorful List Accent 6" w:semiHidden="0" w:uiPriority="72" w:unhideWhenUsed="0"/>
-    <w:lsdException w:name="Colorful Grid Accent 6" w:semiHidden="0" w:uiPriority="73" w:unhideWhenUsed="0"/>
-    <w:lsdException w:name="Subtle Emphasis" w:semiHidden="0" w:uiPriority="19" w:unhideWhenUsed="0" w:qFormat="1"/>
-    <w:lsdException w:name="Intense Emphasis" w:semiHidden="0" w:uiPriority="21" w:unhideWhenUsed="0" w:qFormat="1"/>
-    <w:lsdException w:name="Subtle Reference" w:semiHidden="0" w:uiPriority="31" w:unhideWhenUsed="0" w:qFormat="1"/>
-    <w:lsdException w:name="Intense Reference" w:semiHidden="0" w:uiPriority="32" w:unhideWhenUsed="0" w:qFormat="1"/>
-    <w:lsdException w:name="Book Title" w:semiHidden="0" w:uiPriority="33" w:unhideWhenUsed="0" w:qFormat="1"/>
-    <w:lsdException w:name="Bibliography" w:uiPriority="37"/>
-    <w:lsdException w:name="TOC Heading" w:uiPriority="39" w:qFormat="1"/>
-  </w:latentStyles>
-  <w:style w:type="paragraph" w:default="1" w:styleId="Normal">
-    <w:name w:val="Normal"/>
-    <w:qFormat/>
-  </w:style>
-  <w:style w:type="character" w:default="1" w:styleId="DefaultParagraphFont">
-    <w:name w:val="Default Paragraph Font"/>
-    <w:uiPriority w:val="1"/>
-    <w:semiHidden/>
-    <w:unhideWhenUsed/>
-  </w:style>
-  <w:style w:type="table" w:default="1" w:styleId="TableNormal">
-    <w:name w:val="Normal Table"/>
-    <w:uiPriority w:val="99"/>
-    <w:semiHidden/>
-    <w:unhideWhenUsed/>
-    <w:tblPr>
-      <w:tblInd w:w="0" w:type="dxa"/>
-      <w:tblCellMar>
-        <w:top w:w="0" w:type="dxa"/>
-        <w:left w:w="108" w:type="dxa"/>
-        <w:bottom w:w="0" w:type="dxa"/>
-        <w:right w:w="108" w:type="dxa"/>
-      </w:tblCellMar>
-    </w:tblPr>
-  </w:style>
-  <w:style w:type="numbering" w:default="1" w:styleId="NoList">
-    <w:name w:val="No List"/>
-    <w:uiPriority w:val="99"/>
-    <w:semiHidden/>
-    <w:unhideWhenUsed/>
-  </w:style>
-  <w:style w:type="character" w:styleId="PlaceholderText">
-    <w:name w:val="Placeholder Text"/>
-    <w:basedOn w:val="DefaultParagraphFont"/>
-    <w:uiPriority w:val="99"/>
-    <w:semiHidden/>
-    <w:rsid w:val="001424B2"/>
-    <w:rPr>
-      <w:color w:val="808080"/>
-    </w:rPr>
-  </w:style>
-  <w:style w:type="paragraph" w:styleId="BalloonText">
-    <w:name w:val="Balloon Text"/>
-    <w:basedOn w:val="Normal"/>
-    <w:link w:val="BalloonTextChar"/>
-    <w:uiPriority w:val="99"/>
-    <w:semiHidden/>
-    <w:unhideWhenUsed/>
-    <w:rsid w:val="001424B2"/>
-    <w:pPr>
-      <w:spacing w:after="0" w:line="240" w:lineRule="auto"/>
-    </w:pPr>
-    <w:rPr>
-      <w:rFonts w:ascii="Tahoma" w:hAnsi="Tahoma" w:cs="Tahoma"/>
-      <w:sz w:val="16"/>
-      <w:szCs w:val="16"/>
-    </w:rPr>
-  </w:style>
-  <w:style w:type="character" w:customStyle="1" w:styleId="BalloonTextChar">
-    <w:name w:val="Balloon Text Char"/>
-    <w:basedOn w:val="DefaultParagraphFont"/>
-    <w:link w:val="BalloonText"/>
-    <w:uiPriority w:val="99"/>
-    <w:semiHidden/>
-    <w:rsid w:val="001424B2"/>
-    <w:rPr>
-      <w:rFonts w:ascii="Tahoma" w:hAnsi="Tahoma" w:cs="Tahoma"/>
-      <w:sz w:val="16"/>
-      <w:szCs w:val="16"/>
-    </w:rPr>
-  </w:style>
-  <w:style w:type="paragraph" w:styleId="ListParagraph">
-    <w:name w:val="List Paragraph"/>
-    <w:basedOn w:val="Normal"/>
-    <w:uiPriority w:val="34"/>
-    <w:qFormat/>
-    <w:rsid w:val="001424B2"/>
-    <w:pPr>
-      <w:ind w:left="720"/>
-      <w:contextualSpacing/>
-    </w:pPr>
-  </w:style>
-</w:styles>
-</file>
-
-<file path=word/stylesWithEffects.xml><?xml version="1.0" encoding="utf-8"?>
-<w:styles xmlns:wpc="http://schemas.microsoft.com/office/word/2010/wordprocessingCanvas" xmlns:mc="http://schemas.openxmlformats.org/markup-compatibility/2006" xmlns:o="urn:schemas-microsoft-com:office:office" xmlns:r="http://schemas.openxmlformats.org/officeDocument/2006/relationships" xmlns:m="http://schemas.openxmlformats.org/officeDocument/2006/math" xmlns:v="urn:schemas-microsoft-com:vml" xmlns:wp14="http://schemas.microsoft.com/office/word/2010/wordprocessingDrawing" xmlns:wp="http://schemas.openxmlformats.org/drawingml/2006/wordprocessingDrawing" xmlns:w10="urn:schemas-microsoft-com:office:word" xmlns:w="http://schemas.openxmlformats.org/wordprocessingml/2006/main" xmlns:w14="http://schemas.microsoft.com/office/word/2010/wordml" xmlns:wpg="http://schemas.microsoft.com/office/word/2010/wordprocessingGroup" xmlns:wpi="http://schemas.microsoft.com/office/word/2010/wordprocessingInk" xmlns:wne="http://schemas.microsoft.com/office/word/2006/wordml" xmlns:wps="http://schemas.microsoft.com/office/word/2010/wordprocessingShape" mc:Ignorable="w14 wp14">
-  <w:docDefaults>
-    <w:rPrDefault>
-      <w:rPr>
-        <w:rFonts w:asciiTheme="minorHAnsi" w:eastAsiaTheme="minorHAnsi" w:hAnsiTheme="minorHAnsi" w:cstheme="minorBidi"/>
-        <w:sz w:val="22"/>
-        <w:szCs w:val="22"/>
-        <w:lang w:val="en-US" w:eastAsia="en-US" w:bidi="ar-SA"/>
-      </w:rPr>
-    </w:rPrDefault>
-    <w:pPrDefault>
-      <w:pPr>
-        <w:spacing w:after="200" w:line="276" w:lineRule="auto"/>
-      </w:pPr>
-    </w:pPrDefault>
-  </w:docDefaults>
-  <w:latentStyles w:defLockedState="0" w:defUIPriority="99" w:defSemiHidden="1" w:defUnhideWhenUsed="1" w:defQFormat="0" w:count="267">
-    <w:lsdException w:name="Normal" w:semiHidden="0" w:uiPriority="0" w:unhideWhenUsed="0" w:qFormat="1"/>
-    <w:lsdException w:name="heading 1" w:semiHidden="0" w:uiPriority="9" w:unhideWhenUsed="0" w:qFormat="1"/>
-    <w:lsdException w:name="heading 2" w:uiPriority="9" w:qFormat="1"/>
-    <w:lsdException w:name="heading 3" w:uiPriority="9" w:qFormat="1"/>
-    <w:lsdException w:name="heading 4" w:uiPriority="9" w:qFormat="1"/>
-    <w:lsdException w:name="heading 5" w:uiPriority="9" w:qFormat="1"/>
-    <w:lsdException w:name="heading 6" w:uiPriority="9" w:qFormat="1"/>
-    <w:lsdException w:name="heading 7" w:uiPriority="9" w:qFormat="1"/>
-    <w:lsdException w:name="heading 8" w:uiPriority="9" w:qFormat="1"/>
-    <w:lsdException w:name="heading 9" w:uiPriority="9" w:qFormat="1"/>
-    <w:lsdException w:name="toc 1" w:uiPriority="39"/>
-    <w:lsdException w:name="toc 2" w:uiPriority="39"/>
-    <w:lsdException w:name="toc 3" w:uiPriority="39"/>
-    <w:lsdException w:name="toc 4" w:uiPriority="39"/>
-    <w:lsdException w:name="toc 5" w:uiPriority="39"/>
-    <w:lsdException w:name="toc 6" w:uiPriority="39"/>
-    <w:lsdException w:name="toc 7" w:uiPriority="39"/>
-    <w:lsdException w:name="toc 8" w:uiPriority="39"/>
-    <w:lsdException w:name="toc 9" w:uiPriority="39"/>
-    <w:lsdException w:name="caption" w:uiPriority="35" w:qFormat="1"/>
-    <w:lsdException w:name="Title" w:semiHidden="0" w:uiPriority="10" w:unhideWhenUsed="0" w:qFormat="1"/>
-    <w:lsdException w:name="Default Paragraph Font" w:uiPriority="1"/>
-    <w:lsdException w:name="Subtitle" w:semiHidden="0" w:uiPriority="11" w:unhideWhenUsed="0" w:qFormat="1"/>
-    <w:lsdException w:name="Strong" w:semiHidden="0" w:uiPriority="22" w:unhideWhenUsed="0" w:qFormat="1"/>
-    <w:lsdException w:name="Emphasis" w:semiHidden="0" w:uiPriority="20" w:unhideWhenUsed="0" w:qFormat="1"/>
-    <w:lsdException w:name="Table Grid" w:semiHidden="0" w:uiPriority="59" w:unhideWhenUsed="0"/>
-    <w:lsdException w:name="Placeholder Text" w:unhideWhenUsed="0"/>
-    <w:lsdException w:name="No Spacing" w:semiHidden="0" w:uiPriority="1" w:unhideWhenUsed="0" w:qFormat="1"/>
-    <w:lsdException w:name="Light Shading" w:semiHidden="0" w:uiPriority="60" w:unhideWhenUsed="0"/>
-    <w:lsdException w:name="Light List" w:semiHidden="0" w:uiPriority="61" w:unhideWhenUsed="0"/>
-    <w:lsdException w:name="Light Grid" w:semiHidden="0" w:uiPriority="62" w:unhideWhenUsed="0"/>
-    <w:lsdException w:name="Medium Shading 1" w:semiHidden="0" w:uiPriority="63" w:unhideWhenUsed="0"/>
-    <w:lsdException w:name="Medium Shading 2" w:semiHidden="0" w:uiPriority="64" w:unhideWhenUsed="0"/>
-    <w:lsdException w:name="Medium List 1" w:semiHidden="0" w:uiPriority="65" w:unhideWhenUsed="0"/>
-    <w:lsdException w:name="Medium List 2" w:semiHidden="0" w:uiPriority="66" w:unhideWhenUsed="0"/>
-    <w:lsdException w:name="Medium Grid 1" w:semiHidden="0" w:uiPriority="67" w:unhideWhenUsed="0"/>
-    <w:lsdException w:name="Medium Grid 2" w:semiHidden="0" w:uiPriority="68" w:unhideWhenUsed="0"/>
-    <w:lsdException w:name="Medium Grid 3" w:semiHidden="0" w:uiPriority="69" w:unhideWhenUsed="0"/>
-    <w:lsdException w:name="Dark List" w:semiHidden="0" w:uiPriority="70" w:unhideWhenUsed="0"/>
-    <w:lsdException w:name="Colorful Shading" w:semiHidden="0" w:uiPriority="71" w:unhideWhenUsed="0"/>
-    <w:lsdException w:name="Colorful List" w:semiHidden="0" w:uiPriority="72" w:unhideWhenUsed="0"/>
-    <w:lsdException w:name="Colorful Grid" w:semiHidden="0" w:uiPriority="73" w:unhideWhenUsed="0"/>
-    <w:lsdException w:name="Light Shading Accent 1" w:semiHidden="0" w:uiPriority="60" w:unhideWhenUsed="0"/>
-    <w:lsdException w:name="Light List Accent 1" w:semiHidden="0" w:uiPriority="61" w:unhideWhenUsed="0"/>
-    <w:lsdException w:name="Light Grid Accent 1" w:semiHidden="0" w:uiPriority="62" w:unhideWhenUsed="0"/>
-    <w:lsdException w:name="Medium Shading 1 Accent 1" w:semiHidden="0" w:uiPriority="63" w:unhideWhenUsed="0"/>
-    <w:lsdException w:name="Medium Shading 2 Accent 1" w:semiHidden="0" w:uiPriority="64" w:unhideWhenUsed="0"/>
-    <w:lsdException w:name="Medium List 1 Accent 1" w:semiHidden="0" w:uiPriority="65" w:unhideWhenUsed="0"/>
-    <w:lsdException w:name="Revision" w:unhideWhenUsed="0"/>
-    <w:lsdException w:name="List Paragraph" w:semiHidden="0" w:uiPriority="34" w:unhideWhenUsed="0" w:qFormat="1"/>
-    <w:lsdException w:name="Quote" w:semiHidden="0" w:uiPriority="29" w:unhideWhenUsed="0" w:qFormat="1"/>
-    <w:lsdException w:name="Intense Quote" w:semiHidden="0" w:uiPriority="30" w:unhideWhenUsed="0" w:qFormat="1"/>
-    <w:lsdException w:name="Medium List 2 Accent 1" w:semiHidden="0" w:uiPriority="66" w:unhideWhenUsed="0"/>
-    <w:lsdException w:name="Medium Grid 1 Accent 1" w:semiHidden="0" w:uiPriority="67" w:unhideWhenUsed="0"/>
-    <w:lsdException w:name="Medium Grid 2 Accent 1" w:semiHidden="0" w:uiPriority="68" w:unhideWhenUsed="0"/>
-    <w:lsdException w:name="Medium Grid 3 Accent 1" w:semiHidden="0" w:uiPriority="69" w:unhideWhenUsed="0"/>
-    <w:lsdException w:name="Dark List Accent 1" w:semiHidden="0" w:uiPriority="70" w:unhideWhenUsed="0"/>
-    <w:lsdException w:name="Colorful Shading Accent 1" w:semiHidden="0" w:uiPriority="71" w:unhideWhenUsed="0"/>
-    <w:lsdException w:name="Colorful List Accent 1" w:semiHidden="0" w:uiPriority="72" w:unhideWhenUsed="0"/>
-    <w:lsdException w:name="Colorful Grid Accent 1" w:semiHidden="0" w:uiPriority="73" w:unhideWhenUsed="0"/>
-    <w:lsdException w:name="Light Shading Accent 2" w:semiHidden="0" w:uiPriority="60" w:unhideWhenUsed="0"/>
-    <w:lsdException w:name="Light List Accent 2" w:semiHidden="0" w:uiPriority="61" w:unhideWhenUsed="0"/>
-    <w:lsdException w:name="Light Grid Accent 2" w:semiHidden="0" w:uiPriority="62" w:unhideWhenUsed="0"/>
-    <w:lsdException w:name="Medium Shading 1 Accent 2" w:semiHidden="0" w:uiPriority="63" w:unhideWhenUsed="0"/>
-    <w:lsdException w:name="Medium Shading 2 Accent 2" w:semiHidden="0" w:uiPriority="64" w:unhideWhenUsed="0"/>
-    <w:lsdException w:name="Medium List 1 Accent 2" w:semiHidden="0" w:uiPriority="65" w:unhideWhenUsed="0"/>
-    <w:lsdException w:name="Medium List 2 Accent 2" w:semiHidden="0" w:uiPriority="66" w:unhideWhenUsed="0"/>
-    <w:lsdException w:name="Medium Grid 1 Accent 2" w:semiHidden="0" w:uiPriority="67" w:unhideWhenUsed="0"/>
-    <w:lsdException w:name="Medium Grid 2 Accent 2" w:semiHidden="0" w:uiPriority="68" w:unhideWhenUsed="0"/>
-    <w:lsdException w:name="Medium Grid 3 Accent 2" w:semiHidden="0" w:uiPriority="69" w:unhideWhenUsed="0"/>
-    <w:lsdException w:name="Dark List Accent 2" w:semiHidden="0" w:uiPriority="70" w:unhideWhenUsed="0"/>
-    <w:lsdException w:name="Colorful Shading Accent 2" w:semiHidden="0" w:uiPriority="71" w:unhideWhenUsed="0"/>
-    <w:lsdException w:name="Colorful List Accent 2" w:semiHidden="0" w:uiPriority="72" w:unhideWhenUsed="0"/>
-    <w:lsdException w:name="Colorful Grid Accent 2" w:semiHidden="0" w:uiPriority="73" w:unhideWhenUsed="0"/>
-    <w:lsdException w:name="Light Shading Accent 3" w:semiHidden="0" w:uiPriority="60" w:unhideWhenUsed="0"/>
-    <w:lsdException w:name="Light List Accent 3" w:semiHidden="0" w:uiPriority="61" w:unhideWhenUsed="0"/>
-    <w:lsdException w:name="Light Grid Accent 3" w:semiHidden="0" w:uiPriority="62" w:unhideWhenUsed="0"/>
-    <w:lsdException w:name="Medium Shading 1 Accent 3" w:semiHidden="0" w:uiPriority="63" w:unhideWhenUsed="0"/>
-    <w:lsdException w:name="Medium Shading 2 Accent 3" w:semiHidden="0" w:uiPriority="64" w:unhideWhenUsed="0"/>
-    <w:lsdException w:name="Medium List 1 Accent 3" w:semiHidden="0" w:uiPriority="65" w:unhideWhenUsed="0"/>
-    <w:lsdException w:name="Medium List 2 Accent 3" w:semiHidden="0" w:uiPriority="66" w:unhideWhenUsed="0"/>
-    <w:lsdException w:name="Medium Grid 1 Accent 3" w:semiHidden="0" w:uiPriority="67" w:unhideWhenUsed="0"/>
-    <w:lsdException w:name="Medium Grid 2 Accent 3" w:semiHidden="0" w:uiPriority="68" w:unhideWhenUsed="0"/>
-    <w:lsdException w:name="Medium Grid 3 Accent 3" w:semiHidden="0" w:uiPriority="69" w:unhideWhenUsed="0"/>
-    <w:lsdException w:name="Dark List Accent 3" w:semiHidden="0" w:uiPriority="70" w:unhideWhenUsed="0"/>
-    <w:lsdException w:name="Colorful Shading Accent 3" w:semiHidden="0" w:uiPriority="71" w:unhideWhenUsed="0"/>
-    <w:lsdException w:name="Colorful List Accent 3" w:semiHidden="0" w:uiPriority="72" w:unhideWhenUsed="0"/>
-    <w:lsdException w:name="Colorful Grid Accent 3" w:semiHidden="0" w:uiPriority="73" w:unhideWhenUsed="0"/>
-    <w:lsdException w:name="Light Shading Accent 4" w:semiHidden="0" w:uiPriority="60" w:unhideWhenUsed="0"/>
-    <w:lsdException w:name="Light List Accent 4" w:semiHidden="0" w:uiPriority="61" w:unhideWhenUsed="0"/>
-    <w:lsdException w:name="Light Grid Accent 4" w:semiHidden="0" w:uiPriority="62" w:unhideWhenUsed="0"/>
-    <w:lsdException w:name="Medium Shading 1 Accent 4" w:semiHidden="0" w:uiPriority="63" w:unhideWhenUsed="0"/>
-    <w:lsdException w:name="Medium Shading 2 Accent 4" w:semiHidden="0" w:uiPriority="64" w:unhideWhenUsed="0"/>
-    <w:lsdException w:name="Medium List 1 Accent 4" w:semiHidden="0" w:uiPriority="65" w:unhideWhenUsed="0"/>
-    <w:lsdException w:name="Medium List 2 Accent 4" w:semiHidden="0" w:uiPriority="66" w:unhideWhenUsed="0"/>
-    <w:lsdException w:name="Medium Grid 1 Accent 4" w:semiHidden="0" w:uiPriority="67" w:unhideWhenUsed="0"/>
-    <w:lsdException w:name="Medium Grid 2 Accent 4" w:semiHidden="0" w:uiPriority="68" w:unhideWhenUsed="0"/>
-    <w:lsdException w:name="Medium Grid 3 Accent 4" w:semiHidden="0" w:uiPriority="69" w:unhideWhenUsed="0"/>
-    <w:lsdException w:name="Dark List Accent 4" w:semiHidden="0" w:uiPriority="70" w:unhideWhenUsed="0"/>
-    <w:lsdException w:name="Colorful Shading Accent 4" w:semiHidden="0" w:uiPriority="71" w:unhideWhenUsed="0"/>
-    <w:lsdException w:name="Colorful List Accent 4" w:semiHidden="0" w:uiPriority="72" w:unhideWhenUsed="0"/>
-    <w:lsdException w:name="Colorful Grid Accent 4" w:semiHidden="0" w:uiPriority="73" w:unhideWhenUsed="0"/>
-    <w:lsdException w:name="Light Shading Accent 5" w:semiHidden="0" w:uiPriority="60" w:unhideWhenUsed="0"/>
-    <w:lsdException w:name="Light List Accent 5" w:semiHidden="0" w:uiPriority="61" w:unhideWhenUsed="0"/>
-    <w:lsdException w:name="Light Grid Accent 5" w:semiHidden="0" w:uiPriority="62" w:unhideWhenUsed="0"/>
-    <w:lsdException w:name="Medium Shading 1 Accent 5" w:semiHidden="0" w:uiPriority="63" w:unhideWhenUsed="0"/>
-    <w:lsdException w:name="Medium Shading 2 Accent 5" w:semiHidden="0" w:uiPriority="64" w:unhideWhenUsed="0"/>
-    <w:lsdException w:name="Medium List 1 Accent 5" w:semiHidden="0" w:uiPriority="65" w:unhideWhenUsed="0"/>
-    <w:lsdException w:name="Medium List 2 Accent 5" w:semiHidden="0" w:uiPriority="66" w:unhideWhenUsed="0"/>
-    <w:lsdException w:name="Medium Grid 1 Accent 5" w:semiHidden="0" w:uiPriority="67" w:unhideWhenUsed="0"/>
-    <w:lsdException w:name="Medium Grid 2 Accent 5" w:semiHidden="0" w:uiPriority="68" w:unhideWhenUsed="0"/>
-    <w:lsdException w:name="Medium Grid 3 Accent 5" w:semiHidden="0" w:uiPriority="69" w:unhideWhenUsed="0"/>
-    <w:lsdException w:name="Dark List Accent 5" w:semiHidden="0" w:uiPriority="70" w:unhideWhenUsed="0"/>
-    <w:lsdException w:name="Colorful Shading Accent 5" w:semiHidden="0" w:uiPriority="71" w:unhideWhenUsed="0"/>
-    <w:lsdException w:name="Colorful List Accent 5" w:semiHidden="0" w:uiPriority="72" w:unhideWhenUsed="0"/>
-    <w:lsdException w:name="Colorful Grid Accent 5" w:semiHidden="0" w:uiPriority="73" w:unhideWhenUsed="0"/>
-    <w:lsdException w:name="Light Shading Accent 6" w:semiHidden="0" w:uiPriority="60" w:unhideWhenUsed="0"/>
-    <w:lsdException w:name="Light List Accent 6" w:semiHidden="0" w:uiPriority="61" w:unhideWhenUsed="0"/>
-    <w:lsdException w:name="Light Grid Accent 6" w:semiHidden="0" w:uiPriority="62" w:unhideWhenUsed="0"/>
-    <w:lsdException w:name="Medium Shading 1 Accent 6" w:semiHidden="0" w:uiPriority="63" w:unhideWhenUsed="0"/>
-    <w:lsdException w:name="Medium Shading 2 Accent 6" w:semiHidden="0" w:uiPriority="64" w:unhideWhenUsed="0"/>
-    <w:lsdException w:name="Medium List 1 Accent 6" w:semiHidden="0" w:uiPriority="65" w:unhideWhenUsed="0"/>
-    <w:lsdException w:name="Medium List 2 Accent 6" w:semiHidden="0" w:uiPriority="66" w:unhideWhenUsed="0"/>
-    <w:lsdException w:name="Medium Grid 1 Accent 6" w:semiHidden="0" w:uiPriority="67" w:unhideWhenUsed="0"/>
-    <w:lsdException w:name="Medium Grid 2 Accent 6" w:semiHidden="0" w:uiPriority="68" w:unhideWhenUsed="0"/>
-    <w:lsdException w:name="Medium Grid 3 Accent 6" w:semiHidden="0" w:uiPriority="69" w:unhideWhenUsed="0"/>
-    <w:lsdException w:name="Dark List Accent 6" w:semiHidden="0" w:uiPriority="70" w:unhideWhenUsed="0"/>
-    <w:lsdException w:name="Colorful Shading Accent 6" w:semiHidden="0" w:uiPriority="71" w:unhideWhenUsed="0"/>
-    <w:lsdException w:name="Colorful List Accent 6" w:semiHidden="0" w:uiPriority="72" w:unhideWhenUsed="0"/>
-    <w:lsdException w:name="Colorful Grid Accent 6" w:semiHidden="0" w:uiPriority="73" w:unhideWhenUsed="0"/>
-    <w:lsdException w:name="Subtle Emphasis" w:semiHidden="0" w:uiPriority="19" w:unhideWhenUsed="0" w:qFormat="1"/>
-    <w:lsdException w:name="Intense Emphasis" w:semiHidden="0" w:uiPriority="21" w:unhideWhenUsed="0" w:qFormat="1"/>
-    <w:lsdException w:name="Subtle Reference" w:semiHidden="0" w:uiPriority="31" w:unhideWhenUsed="0" w:qFormat="1"/>
-    <w:lsdException w:name="Intense Reference" w:semiHidden="0" w:uiPriority="32" w:unhideWhenUsed="0" w:qFormat="1"/>
-    <w:lsdException w:name="Book Title" w:semiHidden="0" w:uiPriority="33" w:unhideWhenUsed="0" w:qFormat="1"/>
-    <w:lsdException w:name="Bibliography" w:uiPriority="37"/>
-    <w:lsdException w:name="TOC Heading" w:uiPriority="39" w:qFormat="1"/>
+  <w:latentStyles w:defLockedState="0" w:defUIPriority="99" w:defSemiHidden="0" w:defUnhideWhenUsed="0" w:defQFormat="0" w:count="371">
+    <w:lsdException w:name="Normal" w:uiPriority="0" w:qFormat="1"/>
+    <w:lsdException w:name="heading 1" w:uiPriority="9" w:qFormat="1"/>
+    <w:lsdException w:name="heading 2" w:semiHidden="1" w:uiPriority="9" w:unhideWhenUsed="1" w:qFormat="1"/>
+    <w:lsdException w:name="heading 3" w:semiHidden="1" w:uiPriority="9" w:unhideWhenUsed="1" w:qFormat="1"/>
+    <w:lsdException w:name="heading 4" w:semiHidden="1" w:uiPriority="9" w:unhideWhenUsed="1" w:qFormat="1"/>
+    <w:lsdException w:name="heading 5" w:semiHidden="1" w:uiPriority="9" w:unhideWhenUsed="1" w:qFormat="1"/>
+    <w:lsdException w:name="heading 6" w:semiHidden="1" w:uiPriority="9" w:unhideWhenUsed="1" w:qFormat="1"/>
+    <w:lsdException w:name="heading 7" w:semiHidden="1" w:uiPriority="9" w:unhideWhenUsed="1" w:qFormat="1"/>
+    <w:lsdException w:name="heading 8" w:semiHidden="1" w:uiPriority="9" w:unhideWhenUsed="1" w:qFormat="1"/>
+    <w:lsdException w:name="heading 9" w:semiHidden="1" w:uiPriority="9" w:unhideWhenUsed="1" w:qFormat="1"/>
+    <w:lsdException w:name="index 1" w:semiHidden="1" w:unhideWhenUsed="1"/>
+    <w:lsdException w:name="index 2" w:semiHidden="1" w:unhideWhenUsed="1"/>
+    <w:lsdException w:name="index 3" w:semiHidden="1" w:unhideWhenUsed="1"/>
+    <w:lsdException w:name="index 4" w:semiHidden="1" w:unhideWhenUsed="1"/>
+    <w:lsdException w:name="index 5" w:semiHidden="1" w:unhideWhenUsed="1"/>
+    <w:lsdException w:name="index 6" w:semiHidden="1" w:unhideWhenUsed="1"/>
+    <w:lsdException w:name="index 7" w:semiHidden="1" w:unhideWhenUsed="1"/>
+    <w:lsdException w:name="index 8" w:semiHidden="1" w:unhideWhenUsed="1"/>
+    <w:lsdException w:name="index 9" w:semiHidden="1" w:unhideWhenUsed="1"/>
+    <w:lsdException w:name="toc 1" w:semiHidden="1" w:uiPriority="39" w:unhideWhenUsed="1"/>
+    <w:lsdException w:name="toc 2" w:semiHidden="1" w:uiPriority="39" w:unhideWhenUsed="1"/>
+    <w:lsdException w:name="toc 3" w:semiHidden="1" w:uiPriority="39" w:unhideWhenUsed="1"/>
+    <w:lsdException w:name="toc 4" w:semiHidden="1" w:uiPriority="39" w:unhideWhenUsed="1"/>
+    <w:lsdException w:name="toc 5" w:semiHidden="1" w:uiPriority="39" w:unhideWhenUsed="1"/>
+    <w:lsdException w:name="toc 6" w:semiHidden="1" w:uiPriority="39" w:unhideWhenUsed="1"/>
+    <w:lsdException w:name="toc 7" w:semiHidden="1" w:uiPriority="39" w:unhideWhenUsed="1"/>
+    <w:lsdException w:name="toc 8" w:semiHidden="1" w:uiPriority="39" w:unhideWhenUsed="1"/>
+    <w:lsdException w:name="toc 9" w:semiHidden="1" w:uiPriority="39" w:unhideWhenUsed="1"/>
+    <w:lsdException w:name="Normal Indent" w:semiHidden="1" w:unhideWhenUsed="1"/>
+    <w:lsdException w:name="footnote text" w:semiHidden="1" w:unhideWhenUsed="1"/>
+    <w:lsdException w:name="annotation text" w:semiHidden="1" w:unhideWhenUsed="1"/>
+    <w:lsdException w:name="header" w:semiHidden="1" w:unhideWhenUsed="1"/>
+    <w:lsdException w:name="footer" w:semiHidden="1" w:unhideWhenUsed="1"/>
+    <w:lsdException w:name="index heading" w:semiHidden="1" w:unhideWhenUsed="1"/>
+    <w:lsdException w:name="caption" w:semiHidden="1" w:uiPriority="35" w:unhideWhenUsed="1" w:qFormat="1"/>
+    <w:lsdException w:name="table of figures" w:semiHidden="1" w:unhideWhenUsed="1"/>
+    <w:lsdException w:name="envelope address" w:semiHidden="1" w:unhideWhenUsed="1"/>
+    <w:lsdException w:name="envelope return" w:semiHidden="1" w:unhideWhenUsed="1"/>
+    <w:lsdException w:name="footnote reference" w:semiHidden="1" w:unhideWhenUsed="1"/>
+    <w:lsdException w:name="annotation reference" w:semiHidden="1" w:unhideWhenUsed="1"/>
+    <w:lsdException w:name="line number" w:semiHidden="1" w:unhideWhenUsed="1"/>
+    <w:lsdException w:name="page number" w:semiHidden="1" w:unhideWhenUsed="1"/>
+    <w:lsdException w:name="endnote reference" w:semiHidden="1" w:unhideWhenUsed="1"/>
+    <w:lsdException w:name="endnote text" w:semiHidden="1" w:unhideWhenUsed="1"/>
+    <w:lsdException w:name="table of authorities" w:semiHidden="1" w:unhideWhenUsed="1"/>
+    <w:lsdException w:name="macro" w:semiHidden="1" w:unhideWhenUsed="1"/>
+    <w:lsdException w:name="toa heading" w:semiHidden="1" w:unhideWhenUsed="1"/>
+    <w:lsdException w:name="List" w:semiHidden="1" w:unhideWhenUsed="1"/>
+    <w:lsdException w:name="List Bullet" w:semiHidden="1" w:unhideWhenUsed="1"/>
+    <w:lsdException w:name="List Number" w:semiHidden="1" w:unhideWhenUsed="1"/>
+    <w:lsdException w:name="List 2" w:semiHidden="1" w:unhideWhenUsed="1"/>
+    <w:lsdException w:name="List 3" w:semiHidden="1" w:unhideWhenUsed="1"/>
+    <w:lsdException w:name="List 4" w:semiHidden="1" w:unhideWhenUsed="1"/>
+    <w:lsdException w:name="List 5" w:semiHidden="1" w:unhideWhenUsed="1"/>
+    <w:lsdException w:name="List Bullet 2" w:semiHidden="1" w:unhideWhenUsed="1"/>
+    <w:lsdException w:name="List Bullet 3" w:semiHidden="1" w:unhideWhenUsed="1"/>
+    <w:lsdException w:name="List Bullet 4" w:semiHidden="1" w:unhideWhenUsed="1"/>
+    <w:lsdException w:name="List Bullet 5" w:semiHidden="1" w:unhideWhenUsed="1"/>
+    <w:lsdException w:name="List Number 2" w:semiHidden="1" w:unhideWhenUsed="1"/>
+    <w:lsdException w:name="List Number 3" w:semiHidden="1" w:unhideWhenUsed="1"/>
+    <w:lsdException w:name="List Number 4" w:semiHidden="1" w:unhideWhenUsed="1"/>
+    <w:lsdException w:name="List Number 5" w:semiHidden="1" w:unhideWhenUsed="1"/>
+    <w:lsdException w:name="Title" w:uiPriority="10" w:qFormat="1"/>
+    <w:lsdException w:name="Closing" w:semiHidden="1" w:unhideWhenUsed="1"/>
+    <w:lsdException w:name="Signature" w:semiHidden="1" w:unhideWhenUsed="1"/>
+    <w:lsdException w:name="Default Paragraph Font" w:semiHidden="1" w:uiPriority="1" w:unhideWhenUsed="1"/>
+    <w:lsdException w:name="Body Text" w:semiHidden="1" w:unhideWhenUsed="1"/>
+    <w:lsdException w:name="Body Text Indent" w:semiHidden="1" w:unhideWhenUsed="1"/>
+    <w:lsdException w:name="List Continue" w:semiHidden="1" w:unhideWhenUsed="1"/>
+    <w:lsdException w:name="List Continue 2" w:semiHidden="1" w:unhideWhenUsed="1"/>
+    <w:lsdException w:name="List Continue 3" w:semiHidden="1" w:unhideWhenUsed="1"/>
+    <w:lsdException w:name="List Continue 4" w:semiHidden="1" w:unhideWhenUsed="1"/>
+    <w:lsdException w:name="List Continue 5" w:semiHidden="1" w:unhideWhenUsed="1"/>
+    <w:lsdException w:name="Message Header" w:semiHidden="1" w:unhideWhenUsed="1"/>
+    <w:lsdException w:name="Subtitle" w:uiPriority="11" w:qFormat="1"/>
+    <w:lsdException w:name="Salutation" w:semiHidden="1" w:unhideWhenUsed="1"/>
+    <w:lsdException w:name="Date" w:semiHidden="1" w:unhideWhenUsed="1"/>
+    <w:lsdException w:name="Body Text First Indent" w:semiHidden="1" w:unhideWhenUsed="1"/>
+    <w:lsdException w:name="Body Text First Indent 2" w:semiHidden="1" w:unhideWhenUsed="1"/>
+    <w:lsdException w:name="Note Heading" w:semiHidden="1" w:unhideWhenUsed="1"/>
+    <w:lsdException w:name="Body Text 2" w:semiHidden="1" w:unhideWhenUsed="1"/>
+    <w:lsdException w:name="Body Text 3" w:semiHidden="1" w:unhideWhenUsed="1"/>
+    <w:lsdException w:name="Body Text Indent 2" w:semiHidden="1" w:unhideWhenUsed="1"/>
+    <w:lsdException w:name="Body Text Indent 3" w:semiHidden="1" w:unhideWhenUsed="1"/>
+    <w:lsdException w:name="Block Text" w:semiHidden="1" w:unhideWhenUsed="1"/>
+    <w:lsdException w:name="Hyperlink" w:semiHidden="1" w:unhideWhenUsed="1"/>
+    <w:lsdException w:name="FollowedHyperlink" w:semiHidden="1" w:unhideWhenUsed="1"/>
+    <w:lsdException w:name="Strong" w:uiPriority="22" w:qFormat="1"/>
+    <w:lsdException w:name="Emphasis" w:uiPriority="20" w:qFormat="1"/>
+    <w:lsdException w:name="Document Map" w:semiHidden="1" w:unhideWhenUsed="1"/>
+    <w:lsdException w:name="Plain Text" w:semiHidden="1" w:unhideWhenUsed="1"/>
+    <w:lsdException w:name="E-mail Signature" w:semiHidden="1" w:unhideWhenUsed="1"/>
+    <w:lsdException w:name="HTML Top of Form" w:semiHidden="1" w:unhideWhenUsed="1"/>
+    <w:lsdException w:name="HTML Bottom of Form" w:semiHidden="1" w:unhideWhenUsed="1"/>
+    <w:lsdException w:name="Normal (Web)" w:semiHidden="1" w:unhideWhenUsed="1"/>
+    <w:lsdException w:name="HTML Acronym" w:semiHidden="1" w:unhideWhenUsed="1"/>
+    <w:lsdException w:name="HTML Address" w:semiHidden="1" w:unhideWhenUsed="1"/>
+    <w:lsdException w:name="HTML Cite" w:semiHidden="1" w:unhideWhenUsed="1"/>
+    <w:lsdException w:name="HTML Code" w:semiHidden="1" w:unhideWhenUsed="1"/>
+    <w:lsdException w:name="HTML Definition" w:semiHidden="1" w:unhideWhenUsed="1"/>
+    <w:lsdException w:name="HTML Keyboard" w:semiHidden="1" w:unhideWhenUsed="1"/>
+    <w:lsdException w:name="HTML Preformatted" w:semiHidden="1" w:unhideWhenUsed="1"/>
+    <w:lsdException w:name="HTML Sample" w:semiHidden="1" w:unhideWhenUsed="1"/>
+    <w:lsdException w:name="HTML Typewriter" w:semiHidden="1" w:unhideWhenUsed="1"/>
+    <w:lsdException w:name="HTML Variable" w:semiHidden="1" w:unhideWhenUsed="1"/>
+    <w:lsdException w:name="Normal Table" w:semiHidden="1" w:unhideWhenUsed="1"/>
+    <w:lsdException w:name="annotation subject" w:semiHidden="1" w:unhideWhenUsed="1"/>
+    <w:lsdException w:name="No List" w:semiHidden="1" w:unhideWhenUsed="1"/>
+    <w:lsdException w:name="Outline List 1" w:semiHidden="1" w:unhideWhenUsed="1"/>
+    <w:lsdException w:name="Outline List 2" w:semiHidden="1" w:unhideWhenUsed="1"/>
+    <w:lsdException w:name="Outline List 3" w:semiHidden="1" w:unhideWhenUsed="1"/>
+    <w:lsdException w:name="Table Simple 1" w:semiHidden="1" w:unhideWhenUsed="1"/>
+    <w:lsdException w:name="Table Simple 2" w:semiHidden="1" w:unhideWhenUsed="1"/>
+    <w:lsdException w:name="Table Simple 3" w:semiHidden="1" w:unhideWhenUsed="1"/>
+    <w:lsdException w:name="Table Classic 1" w:semiHidden="1" w:unhideWhenUsed="1"/>
+    <w:lsdException w:name="Table Classic 2" w:semiHidden="1" w:unhideWhenUsed="1"/>
+    <w:lsdException w:name="Table Classic 3" w:semiHidden="1" w:unhideWhenUsed="1"/>
+    <w:lsdException w:name="Table Classic 4" w:semiHidden="1" w:unhideWhenUsed="1"/>
+    <w:lsdException w:name="Table Colorful 1" w:semiHidden="1" w:unhideWhenUsed="1"/>
+    <w:lsdException w:name="Table Colorful 2" w:semiHidden="1" w:unhideWhenUsed="1"/>
+    <w:lsdException w:name="Table Colorful 3" w:semiHidden="1" w:unhideWhenUsed="1"/>
+    <w:lsdException w:name="Table Columns 1" w:semiHidden="1" w:unhideWhenUsed="1"/>
+    <w:lsdException w:name="Table Columns 2" w:semiHidden="1" w:unhideWhenUsed="1"/>
+    <w:lsdException w:name="Table Columns 3" w:semiHidden="1" w:unhideWhenUsed="1"/>
+    <w:lsdException w:name="Table Columns 4" w:semiHidden="1" w:unhideWhenUsed="1"/>
+    <w:lsdException w:name="Table Columns 5" w:semiHidden="1" w:unhideWhenUsed="1"/>
+    <w:lsdException w:name="Table Grid 1" w:semiHidden="1" w:unhideWhenUsed="1"/>
+    <w:lsdException w:name="Table Grid 2" w:semiHidden="1" w:unhideWhenUsed="1"/>
+    <w:lsdException w:name="Table Grid 3" w:semiHidden="1" w:unhideWhenUsed="1"/>
+    <w:lsdException w:name="Table Grid 4" w:semiHidden="1" w:unhideWhenUsed="1"/>
+    <w:lsdException w:name="Table Grid 5" w:semiHidden="1" w:unhideWhenUsed="1"/>
+    <w:lsdException w:name="Table Grid 6" w:semiHidden="1" w:unhideWhenUsed="1"/>
+    <w:lsdException w:name="Table Grid 7" w:semiHidden="1" w:unhideWhenUsed="1"/>
+    <w:lsdException w:name="Table Grid 8" w:semiHidden="1" w:unhideWhenUsed="1"/>
+    <w:lsdException w:name="Table List 1" w:semiHidden="1" w:unhideWhenUsed="1"/>
+    <w:lsdException w:name="Table List 2" w:semiHidden="1" w:unhideWhenUsed="1"/>
+    <w:lsdException w:name="Table List 3" w:semiHidden="1" w:unhideWhenUsed="1"/>
+    <w:lsdException w:name="Table List 4" w:semiHidden="1" w:unhideWhenUsed="1"/>
+    <w:lsdException w:name="Table List 5" w:semiHidden="1" w:unhideWhenUsed="1"/>
+    <w:lsdException w:name="Table List 6" w:semiHidden="1" w:unhideWhenUsed="1"/>
+    <w:lsdException w:name="Table List 7" w:semiHidden="1" w:unhideWhenUsed="1"/>
+    <w:lsdException w:name="Table List 8" w:semiHidden="1" w:unhideWhenUsed="1"/>
+    <w:lsdException w:name="Table 3D effects 1" w:semiHidden="1" w:unhideWhenUsed="1"/>
+    <w:lsdException w:name="Table 3D effects 2" w:semiHidden="1" w:unhideWhenUsed="1"/>
+    <w:lsdException w:name="Table 3D effects 3" w:semiHidden="1" w:unhideWhenUsed="1"/>
+    <w:lsdException w:name="Table Contemporary" w:semiHidden="1" w:unhideWhenUsed="1"/>
+    <w:lsdException w:name="Table Elegant" w:semiHidden="1" w:unhideWhenUsed="1"/>
+    <w:lsdException w:name="Table Professional" w:semiHidden="1" w:unhideWhenUsed="1"/>
+    <w:lsdException w:name="Table Subtle 1" w:semiHidden="1" w:unhideWhenUsed="1"/>
+    <w:lsdException w:name="Table Subtle 2" w:semiHidden="1" w:unhideWhenUsed="1"/>
+    <w:lsdException w:name="Table Web 1" w:semiHidden="1" w:unhideWhenUsed="1"/>
+    <w:lsdException w:name="Table Web 2" w:semiHidden="1" w:unhideWhenUsed="1"/>
+    <w:lsdException w:name="Table Web 3" w:semiHidden="1" w:unhideWhenUsed="1"/>
+    <w:lsdException w:name="Balloon Text" w:semiHidden="1" w:unhideWhenUsed="1"/>
+    <w:lsdException w:name="Table Grid" w:uiPriority="59"/>
+    <w:lsdException w:name="Table Theme" w:semiHidden="1" w:unhideWhenUsed="1"/>
+    <w:lsdException w:name="Placeholder Text" w:semiHidden="1"/>
+    <w:lsdException w:name="No Spacing" w:uiPriority="1" w:qFormat="1"/>
+    <w:lsdException w:name="Light Shading" w:uiPriority="60"/>
+    <w:lsdException w:name="Light List" w:uiPriority="61"/>
+    <w:lsdException w:name="Light Grid" w:uiPriority="62"/>
+    <w:lsdException w:name="Medium Shading 1" w:uiPriority="63"/>
+    <w:lsdException w:name="Medium Shading 2" w:uiPriority="64"/>
+    <w:lsdException w:name="Medium List 1" w:uiPriority="65"/>
+    <w:lsdException w:name="Medium List 2" w:uiPriority="66"/>
+    <w:lsdException w:name="Medium Grid 1" w:uiPriority="67"/>
+    <w:lsdException w:name="Medium Grid 2" w:uiPriority="68"/>
+    <w:lsdException w:name="Medium Grid 3" w:uiPriority="69"/>
+    <w:lsdException w:name="Dark List" w:uiPriority="70"/>
+    <w:lsdException w:name="Colorful Shading" w:uiPriority="71"/>
+    <w:lsdException w:name="Colorful List" w:uiPriority="72"/>
+    <w:lsdException w:name="Colorful Grid" w:uiPriority="73"/>
+    <w:lsdException w:name="Light Shading Accent 1" w:uiPriority="60"/>
+    <w:lsdException w:name="Light List Accent 1" w:uiPriority="61"/>
+    <w:lsdException w:name="Light Grid Accent 1" w:uiPriority="62"/>
+    <w:lsdException w:name="Medium Shading 1 Accent 1" w:uiPriority="63"/>
+    <w:lsdException w:name="Medium Shading 2 Accent 1" w:uiPriority="64"/>
+    <w:lsdException w:name="Medium List 1 Accent 1" w:uiPriority="65"/>
+    <w:lsdException w:name="Revision" w:semiHidden="1"/>
+    <w:lsdException w:name="List Paragraph" w:uiPriority="34" w:qFormat="1"/>
+    <w:lsdException w:name="Quote" w:uiPriority="29" w:qFormat="1"/>
+    <w:lsdException w:name="Intense Quote" w:uiPriority="30" w:qFormat="1"/>
+    <w:lsdException w:name="Medium List 2 Accent 1" w:uiPriority="66"/>
+    <w:lsdException w:name="Medium Grid 1 Accent 1" w:uiPriority="67"/>
+    <w:lsdException w:name="Medium Grid 2 Accent 1" w:uiPriority="68"/>
+    <w:lsdException w:name="Medium Grid 3 Accent 1" w:uiPriority="69"/>
+    <w:lsdException w:name="Dark List Accent 1" w:uiPriority="70"/>
+    <w:lsdException w:name="Colorful Shading Accent 1" w:uiPriority="71"/>
+    <w:lsdException w:name="Colorful List Accent 1" w:uiPriority="72"/>
+    <w:lsdException w:name="Colorful Grid Accent 1" w:uiPriority="73"/>
+    <w:lsdException w:name="Light Shading Accent 2" w:uiPriority="60"/>
+    <w:lsdException w:name="Light List Accent 2" w:uiPriority="61"/>
+    <w:lsdException w:name="Light Grid Accent 2" w:uiPriority="62"/>
+    <w:lsdException w:name="Medium Shading 1 Accent 2" w:uiPriority="63"/>
+    <w:lsdException w:name="Medium Shading 2 Accent 2" w:uiPriority="64"/>
+    <w:lsdException w:name="Medium List 1 Accent 2" w:uiPriority="65"/>
+    <w:lsdException w:name="Medium List 2 Accent 2" w:uiPriority="66"/>
+    <w:lsdException w:name="Medium Grid 1 Accent 2" w:uiPriority="67"/>
+    <w:lsdException w:name="Medium Grid 2 Accent 2" w:uiPriority="68"/>
+    <w:lsdException w:name="Medium Grid 3 Accent 2" w:uiPriority="69"/>
+    <w:lsdException w:name="Dark List Accent 2" w:uiPriority="70"/>
+    <w:lsdException w:name="Colorful Shading Accent 2" w:uiPriority="71"/>
+    <w:lsdException w:name="Colorful List Accent 2" w:uiPriority="72"/>
+    <w:lsdException w:name="Colorful Grid Accent 2" w:uiPriority="73"/>
+    <w:lsdException w:name="Light Shading Accent 3" w:uiPriority="60"/>
+    <w:lsdException w:name="Light List Accent 3" w:uiPriority="61"/>
+    <w:lsdException w:name="Light Grid Accent 3" w:uiPriority="62"/>
+    <w:lsdException w:name="Medium Shading 1 Accent 3" w:uiPriority="63"/>
+    <w:lsdException w:name="Medium Shading 2 Accent 3" w:uiPriority="64"/>
+    <w:lsdException w:name="Medium List 1 Accent 3" w:uiPriority="65"/>
+    <w:lsdException w:name="Medium List 2 Accent 3" w:uiPriority="66"/>
+    <w:lsdException w:name="Medium Grid 1 Accent 3" w:uiPriority="67"/>
+    <w:lsdException w:name="Medium Grid 2 Accent 3" w:uiPriority="68"/>
+    <w:lsdException w:name="Medium Grid 3 Accent 3" w:uiPriority="69"/>
+    <w:lsdException w:name="Dark List Accent 3" w:uiPriority="70"/>
+    <w:lsdException w:name="Colorful Shading Accent 3" w:uiPriority="71"/>
+    <w:lsdException w:name="Colorful List Accent 3" w:uiPriority="72"/>
+    <w:lsdException w:name="Colorful Grid Accent 3" w:uiPriority="73"/>
+    <w:lsdException w:name="Light Shading Accent 4" w:uiPriority="60"/>
+    <w:lsdException w:name="Light List Accent 4" w:uiPriority="61"/>
+    <w:lsdException w:name="Light Grid Accent 4" w:uiPriority="62"/>
+    <w:lsdException w:name="Medium Shading 1 Accent 4" w:uiPriority="63"/>
+    <w:lsdException w:name="Medium Shading 2 Accent 4" w:uiPriority="64"/>
+    <w:lsdException w:name="Medium List 1 Accent 4" w:uiPriority="65"/>
+    <w:lsdException w:name="Medium List 2 Accent 4" w:uiPriority="66"/>
+    <w:lsdException w:name="Medium Grid 1 Accent 4" w:uiPriority="67"/>
+    <w:lsdException w:name="Medium Grid 2 Accent 4" w:uiPriority="68"/>
+    <w:lsdException w:name="Medium Grid 3 Accent 4" w:uiPriority="69"/>
+    <w:lsdException w:name="Dark List Accent 4" w:uiPriority="70"/>
+    <w:lsdException w:name="Colorful Shading Accent 4" w:uiPriority="71"/>
+    <w:lsdException w:name="Colorful List Accent 4" w:uiPriority="72"/>
+    <w:lsdException w:name="Colorful Grid Accent 4" w:uiPriority="73"/>
+    <w:lsdException w:name="Light Shading Accent 5" w:uiPriority="60"/>
+    <w:lsdException w:name="Light List Accent 5" w:uiPriority="61"/>
+    <w:lsdException w:name="Light Grid Accent 5" w:uiPriority="62"/>
+    <w:lsdException w:name="Medium Shading 1 Accent 5" w:uiPriority="63"/>
+    <w:lsdException w:name="Medium Shading 2 Accent 5" w:uiPriority="64"/>
+    <w:lsdException w:name="Medium List 1 Accent 5" w:uiPriority="65"/>
+    <w:lsdException w:name="Medium List 2 Accent 5" w:uiPriority="66"/>
+    <w:lsdException w:name="Medium Grid 1 Accent 5" w:uiPriority="67"/>
+    <w:lsdException w:name="Medium Grid 2 Accent 5" w:uiPriority="68"/>
+    <w:lsdException w:name="Medium Grid 3 Accent 5" w:uiPriority="69"/>
+    <w:lsdException w:name="Dark List Accent 5" w:uiPriority="70"/>
+    <w:lsdException w:name="Colorful Shading Accent 5" w:uiPriority="71"/>
+    <w:lsdException w:name="Colorful List Accent 5" w:uiPriority="72"/>
+    <w:lsdException w:name="Colorful Grid Accent 5" w:uiPriority="73"/>
+    <w:lsdException w:name="Light Shading Accent 6" w:uiPriority="60"/>
+    <w:lsdException w:name="Light List Accent 6" w:uiPriority="61"/>
+    <w:lsdException w:name="Light Grid Accent 6" w:uiPriority="62"/>
+    <w:lsdException w:name="Medium Shading 1 Accent 6" w:uiPriority="63"/>
+    <w:lsdException w:name="Medium Shading 2 Accent 6" w:uiPriority="64"/>
+    <w:lsdException w:name="Medium List 1 Accent 6" w:uiPriority="65"/>
+    <w:lsdException w:name="Medium List 2 Accent 6" w:uiPriority="66"/>
+    <w:lsdException w:name="Medium Grid 1 Accent 6" w:uiPriority="67"/>
+    <w:lsdException w:name="Medium Grid 2 Accent 6" w:uiPriority="68"/>
+    <w:lsdException w:name="Medium Grid 3 Accent 6" w:uiPriority="69"/>
+    <w:lsdException w:name="Dark List Accent 6" w:uiPriority="70"/>
+    <w:lsdException w:name="Colorful Shading Accent 6" w:uiPriority="71"/>
+    <w:lsdException w:name="Colorful List Accent 6" w:uiPriority="72"/>
+    <w:lsdException w:name="Colorful Grid Accent 6" w:uiPriority="73"/>
+    <w:lsdException w:name="Subtle Emphasis" w:uiPriority="19" w:qFormat="1"/>
+    <w:lsdException w:name="Intense Emphasis" w:uiPriority="21" w:qFormat="1"/>
+    <w:lsdException w:name="Subtle Reference" w:uiPriority="31" w:qFormat="1"/>
+    <w:lsdException w:name="Intense Reference" w:uiPriority="32" w:qFormat="1"/>
+    <w:lsdException w:name="Book Title" w:uiPriority="33" w:qFormat="1"/>
+    <w:lsdException w:name="Bibliography" w:semiHidden="1" w:uiPriority="37" w:unhideWhenUsed="1"/>
+    <w:lsdException w:name="TOC Heading" w:semiHidden="1" w:uiPriority="39" w:unhideWhenUsed="1" w:qFormat="1"/>
+    <w:lsdException w:name="Plain Table 1" w:uiPriority="41"/>
+    <w:lsdException w:name="Plain Table 2" w:uiPriority="42"/>
+    <w:lsdException w:name="Plain Table 3" w:uiPriority="43"/>
+    <w:lsdException w:name="Plain Table 4" w:uiPriority="44"/>
+    <w:lsdException w:name="Plain Table 5" w:uiPriority="45"/>
+    <w:lsdException w:name="Grid Table Light" w:uiPriority="40"/>
+    <w:lsdException w:name="Grid Table 1 Light" w:uiPriority="46"/>
+    <w:lsdException w:name="Grid Table 2" w:uiPriority="47"/>
+    <w:lsdException w:name="Grid Table 3" w:uiPriority="48"/>
+    <w:lsdException w:name="Grid Table 4" w:uiPriority="49"/>
+    <w:lsdException w:name="Grid Table 5 Dark" w:uiPriority="50"/>
+    <w:lsdException w:name="Grid Table 6 Colorful" w:uiPriority="51"/>
+    <w:lsdException w:name="Grid Table 7 Colorful" w:uiPriority="52"/>
+    <w:lsdException w:name="Grid Table 1 Light Accent 1" w:uiPriority="46"/>
+    <w:lsdException w:name="Grid Table 2 Accent 1" w:uiPriority="47"/>
+    <w:lsdException w:name="Grid Table 3 Accent 1" w:uiPriority="48"/>
+    <w:lsdException w:name="Grid Table 4 Accent 1" w:uiPriority="49"/>
+    <w:lsdException w:name="Grid Table 5 Dark Accent 1" w:uiPriority="50"/>
+    <w:lsdException w:name="Grid Table 6 Colorful Accent 1" w:uiPriority="51"/>
+    <w:lsdException w:name="Grid Table 7 Colorful Accent 1" w:uiPriority="52"/>
+    <w:lsdException w:name="Grid Table 1 Light Accent 2" w:uiPriority="46"/>
+    <w:lsdException w:name="Grid Table 2 Accent 2" w:uiPriority="47"/>
+    <w:lsdException w:name="Grid Table 3 Accent 2" w:uiPriority="48"/>
+    <w:lsdException w:name="Grid Table 4 Accent 2" w:uiPriority="49"/>
+    <w:lsdException w:name="Grid Table 5 Dark Accent 2" w:uiPriority="50"/>
+    <w:lsdException w:name="Grid Table 6 Colorful Accent 2" w:uiPriority="51"/>
+    <w:lsdException w:name="Grid Table 7 Colorful Accent 2" w:uiPriority="52"/>
+    <w:lsdException w:name="Grid Table 1 Light Accent 3" w:uiPriority="46"/>
+    <w:lsdException w:name="Grid Table 2 Accent 3" w:uiPriority="47"/>
+    <w:lsdException w:name="Grid Table 3 Accent 3" w:uiPriority="48"/>
+    <w:lsdException w:name="Grid Table 4 Accent 3" w:uiPriority="49"/>
+    <w:lsdException w:name="Grid Table 5 Dark Accent 3" w:uiPriority="50"/>
+    <w:lsdException w:name="Grid Table 6 Colorful Accent 3" w:uiPriority="51"/>
+    <w:lsdException w:name="Grid Table 7 Colorful Accent 3" w:uiPriority="52"/>
+    <w:lsdException w:name="Grid Table 1 Light Accent 4" w:uiPriority="46"/>
+    <w:lsdException w:name="Grid Table 2 Accent 4" w:uiPriority="47"/>
+    <w:lsdException w:name="Grid Table 3 Accent 4" w:uiPriority="48"/>
+    <w:lsdException w:name="Grid Table 4 Accent 4" w:uiPriority="49"/>
+    <w:lsdException w:name="Grid Table 5 Dark Accent 4" w:uiPriority="50"/>
+    <w:lsdException w:name="Grid Table 6 Colorful Accent 4" w:uiPriority="51"/>
+    <w:lsdException w:name="Grid Table 7 Colorful Accent 4" w:uiPriority="52"/>
+    <w:lsdException w:name="Grid Table 1 Light Accent 5" w:uiPriority="46"/>
+    <w:lsdException w:name="Grid Table 2 Accent 5" w:uiPriority="47"/>
+    <w:lsdException w:name="Grid Table 3 Accent 5" w:uiPriority="48"/>
+    <w:lsdException w:name="Grid Table 4 Accent 5" w:uiPriority="49"/>
+    <w:lsdException w:name="Grid Table 5 Dark Accent 5" w:uiPriority="50"/>
+    <w:lsdException w:name="Grid Table 6 Colorful Accent 5" w:uiPriority="51"/>
+    <w:lsdException w:name="Grid Table 7 Colorful Accent 5" w:uiPriority="52"/>
+    <w:lsdException w:name="Grid Table 1 Light Accent 6" w:uiPriority="46"/>
+    <w:lsdException w:name="Grid Table 2 Accent 6" w:uiPriority="47"/>
+    <w:lsdException w:name="Grid Table 3 Accent 6" w:uiPriority="48"/>
+    <w:lsdException w:name="Grid Table 4 Accent 6" w:uiPriority="49"/>
+    <w:lsdException w:name="Grid Table 5 Dark Accent 6" w:uiPriority="50"/>
+    <w:lsdException w:name="Grid Table 6 Colorful Accent 6" w:uiPriority="51"/>
+    <w:lsdException w:name="Grid Table 7 Colorful Accent 6" w:uiPriority="52"/>
+    <w:lsdException w:name="List Table 1 Light" w:uiPriority="46"/>
+    <w:lsdException w:name="List Table 2" w:uiPriority="47"/>
+    <w:lsdException w:name="List Table 3" w:uiPriority="48"/>
+    <w:lsdException w:name="List Table 4" w:uiPriority="49"/>
+    <w:lsdException w:name="List Table 5 Dark" w:uiPriority="50"/>
+    <w:lsdException w:name="List Table 6 Colorful" w:uiPriority="51"/>
+    <w:lsdException w:name="List Table 7 Colorful" w:uiPriority="52"/>
+    <w:lsdException w:name="List Table 1 Light Accent 1" w:uiPriority="46"/>
+    <w:lsdException w:name="List Table 2 Accent 1" w:uiPriority="47"/>
+    <w:lsdException w:name="List Table 3 Accent 1" w:uiPriority="48"/>
+    <w:lsdException w:name="List Table 4 Accent 1" w:uiPriority="49"/>
+    <w:lsdException w:name="List Table 5 Dark Accent 1" w:uiPriority="50"/>
+    <w:lsdException w:name="List Table 6 Colorful Accent 1" w:uiPriority="51"/>
+    <w:lsdException w:name="List Table 7 Colorful Accent 1" w:uiPriority="52"/>
+    <w:lsdException w:name="List Table 1 Light Accent 2" w:uiPriority="46"/>
+    <w:lsdException w:name="List Table 2 Accent 2" w:uiPriority="47"/>
+    <w:lsdException w:name="List Table 3 Accent 2" w:uiPriority="48"/>
+    <w:lsdException w:name="List Table 4 Accent 2" w:uiPriority="49"/>
+    <w:lsdException w:name="List Table 5 Dark Accent 2" w:uiPriority="50"/>
+    <w:lsdException w:name="List Table 6 Colorful Accent 2" w:uiPriority="51"/>
+    <w:lsdException w:name="List Table 7 Colorful Accent 2" w:uiPriority="52"/>
+    <w:lsdException w:name="List Table 1 Light Accent 3" w:uiPriority="46"/>
+    <w:lsdException w:name="List Table 2 Accent 3" w:uiPriority="47"/>
+    <w:lsdException w:name="List Table 3 Accent 3" w:uiPriority="48"/>
+    <w:lsdException w:name="List Table 4 Accent 3" w:uiPriority="49"/>
+    <w:lsdException w:name="List Table 5 Dark Accent 3" w:uiPriority="50"/>
+    <w:lsdException w:name="List Table 6 Colorful Accent 3" w:uiPriority="51"/>
+    <w:lsdException w:name="List Table 7 Colorful Accent 3" w:uiPriority="52"/>
+    <w:lsdException w:name="List Table 1 Light Accent 4" w:uiPriority="46"/>
+    <w:lsdException w:name="List Table 2 Accent 4" w:uiPriority="47"/>
+    <w:lsdException w:name="List Table 3 Accent 4" w:uiPriority="48"/>
+    <w:lsdException w:name="List Table 4 Accent 4" w:uiPriority="49"/>
+    <w:lsdException w:name="List Table 5 Dark Accent 4" w:uiPriority="50"/>
+    <w:lsdException w:name="List Table 6 Colorful Accent 4" w:uiPriority="51"/>
+    <w:lsdException w:name="List Table 7 Colorful Accent 4" w:uiPriority="52"/>
+    <w:lsdException w:name="List Table 1 Light Accent 5" w:uiPriority="46"/>
+    <w:lsdException w:name="List Table 2 Accent 5" w:uiPriority="47"/>
+    <w:lsdException w:name="List Table 3 Accent 5" w:uiPriority="48"/>
+    <w:lsdException w:name="List Table 4 Accent 5" w:uiPriority="49"/>
+    <w:lsdException w:name="List Table 5 Dark Accent 5" w:uiPriority="50"/>
+    <w:lsdException w:name="List Table 6 Colorful Accent 5" w:uiPriority="51"/>
+    <w:lsdException w:name="List Table 7 Colorful Accent 5" w:uiPriority="52"/>
+    <w:lsdException w:name="List Table 1 Light Accent 6" w:uiPriority="46"/>
+    <w:lsdException w:name="List Table 2 Accent 6" w:uiPriority="47"/>
+    <w:lsdException w:name="List Table 3 Accent 6" w:uiPriority="48"/>
+    <w:lsdException w:name="List Table 4 Accent 6" w:uiPriority="49"/>
+    <w:lsdException w:name="List Table 5 Dark Accent 6" w:uiPriority="50"/>
+    <w:lsdException w:name="List Table 6 Colorful Accent 6" w:uiPriority="51"/>
+    <w:lsdException w:name="List Table 7 Colorful Accent 6" w:uiPriority="52"/>
   </w:latentStyles>
   <w:style w:type="paragraph" w:default="1" w:styleId="Normal">
     <w:name w:val="Normal"/>

</xml_diff>